<commit_message>
CIV-10598 Written Rep Concurrent
</commit_message>
<xml_diff>
--- a/docker/docmosis/templates/CV-UNS-GAP-ENG-01071.docx
+++ b/docker/docmosis/templates/CV-UNS-GAP-ENG-01071.docx
@@ -2,416 +2,948 @@
 <file path=word/document.xml><?xml version="1.0" encoding="utf-8"?>
 <w:document xmlns:wpc="http://schemas.microsoft.com/office/word/2010/wordprocessingCanvas" xmlns:cx="http://schemas.microsoft.com/office/drawing/2014/chartex" xmlns:cx1="http://schemas.microsoft.com/office/drawing/2015/9/8/chartex" xmlns:cx2="http://schemas.microsoft.com/office/drawing/2015/10/21/chartex" xmlns:cx3="http://schemas.microsoft.com/office/drawing/2016/5/9/chartex" xmlns:cx4="http://schemas.microsoft.com/office/drawing/2016/5/10/chartex" xmlns:cx5="http://schemas.microsoft.com/office/drawing/2016/5/11/chartex" xmlns:cx6="http://schemas.microsoft.com/office/drawing/2016/5/12/chartex" xmlns:cx7="http://schemas.microsoft.com/office/drawing/2016/5/13/chartex" xmlns:cx8="http://schemas.microsoft.com/office/drawing/2016/5/14/chartex" xmlns:mc="http://schemas.openxmlformats.org/markup-compatibility/2006" xmlns:aink="http://schemas.microsoft.com/office/drawing/2016/ink" xmlns:am3d="http://schemas.microsoft.com/office/drawing/2017/model3d" xmlns:o="urn:schemas-microsoft-com:office:office" xmlns:oel="http://schemas.microsoft.com/office/2019/extlst" xmlns:r="http://schemas.openxmlformats.org/officeDocument/2006/relationships" xmlns:m="http://schemas.openxmlformats.org/officeDocument/2006/math" xmlns:v="urn:schemas-microsoft-com:vml" xmlns:wp14="http://schemas.microsoft.com/office/word/2010/wordprocessingDrawing" xmlns:wp="http://schemas.openxmlformats.org/drawingml/2006/wordprocessingDrawing" xmlns:w10="urn:schemas-microsoft-com:office:word" xmlns:w="http://schemas.openxmlformats.org/wordprocessingml/2006/main" xmlns:w14="http://schemas.microsoft.com/office/word/2010/wordml" xmlns:w15="http://schemas.microsoft.com/office/word/2012/wordml" xmlns:w16cex="http://schemas.microsoft.com/office/word/2018/wordml/cex" xmlns:w16cid="http://schemas.microsoft.com/office/word/2016/wordml/cid" xmlns:w16="http://schemas.microsoft.com/office/word/2018/wordml" xmlns:w16sdtdh="http://schemas.microsoft.com/office/word/2020/wordml/sdtdatahash" xmlns:w16se="http://schemas.microsoft.com/office/word/2015/wordml/symex" xmlns:wpg="http://schemas.microsoft.com/office/word/2010/wordprocessingGroup" xmlns:wpi="http://schemas.microsoft.com/office/word/2010/wordprocessingInk" xmlns:wne="http://schemas.microsoft.com/office/word/2006/wordml" xmlns:wps="http://schemas.microsoft.com/office/word/2010/wordprocessingShape" mc:Ignorable="w14 w15 w16se w16cid w16 w16cex w16sdtdh wp14">
   <w:body>
+    <w:tbl>
+      <w:tblPr>
+        <w:tblStyle w:val="TableGrid"/>
+        <w:tblW w:w="0" w:type="auto"/>
+        <w:tblLook w:val="04A0" w:firstRow="1" w:lastRow="0" w:firstColumn="1" w:lastColumn="0" w:noHBand="0" w:noVBand="1"/>
+      </w:tblPr>
+      <w:tblGrid>
+        <w:gridCol w:w="2681"/>
+        <w:gridCol w:w="4330"/>
+        <w:gridCol w:w="2015"/>
+      </w:tblGrid>
+      <w:tr>
+        <w:tc>
+          <w:tcPr>
+            <w:tcW w:w="1838" w:type="dxa"/>
+            <w:tcBorders>
+              <w:top w:val="nil"/>
+              <w:left w:val="nil"/>
+              <w:bottom w:val="nil"/>
+              <w:right w:val="nil"/>
+            </w:tcBorders>
+          </w:tcPr>
+          <w:p>
+            <w:pPr>
+              <w:rPr>
+                <w:rFonts w:ascii="GDS Transport Website Light" w:hAnsi="GDS Transport Website Light"/>
+                <w:b/>
+                <w:bCs/>
+              </w:rPr>
+            </w:pPr>
+            <w:r>
+              <w:rPr>
+                <w:rFonts w:ascii="GDS Transport Website Light" w:hAnsi="GDS Transport Website Light"/>
+                <w:b/>
+                <w:bCs/>
+                <w:sz w:val="28"/>
+                <w:szCs w:val="28"/>
+              </w:rPr>
+              <w:t>ORDER</w:t>
+            </w:r>
+          </w:p>
+        </w:tc>
+        <w:tc>
+          <w:tcPr>
+            <w:tcW w:w="5250" w:type="dxa"/>
+            <w:tcBorders>
+              <w:top w:val="nil"/>
+              <w:left w:val="nil"/>
+              <w:bottom w:val="nil"/>
+              <w:right w:val="nil"/>
+            </w:tcBorders>
+          </w:tcPr>
+          <w:p>
+            <w:pPr>
+              <w:jc w:val="center"/>
+              <w:rPr>
+                <w:rFonts w:ascii="GDS Transport Website Light" w:hAnsi="GDS Transport Website Light"/>
+                <w:b/>
+                <w:bCs/>
+              </w:rPr>
+            </w:pPr>
+            <w:r>
+              <w:rPr>
+                <w:rFonts w:ascii="GDS Transport Website Light" w:hAnsi="GDS Transport Website Light"/>
+                <w:b/>
+                <w:bCs/>
+                <w:sz w:val="28"/>
+                <w:szCs w:val="28"/>
+              </w:rPr>
+              <w:t>In the County Court at</w:t>
+            </w:r>
+          </w:p>
+        </w:tc>
+        <w:tc>
+          <w:tcPr>
+            <w:tcW w:w="1928" w:type="dxa"/>
+            <w:tcBorders>
+              <w:top w:val="nil"/>
+              <w:left w:val="nil"/>
+              <w:bottom w:val="nil"/>
+              <w:right w:val="nil"/>
+            </w:tcBorders>
+          </w:tcPr>
+          <w:p>
+            <w:pPr>
+              <w:rPr>
+                <w:rFonts w:ascii="GDS Transport Website Light" w:hAnsi="GDS Transport Website Light"/>
+              </w:rPr>
+            </w:pPr>
+            <w:r>
+              <w:rPr>
+                <w:rFonts w:ascii="GDS Transport Website Light" w:hAnsi="GDS Transport Website Light"/>
+              </w:rPr>
+              <w:t xml:space="preserve">Case number: </w:t>
+            </w:r>
+          </w:p>
+        </w:tc>
+      </w:tr>
+      <w:tr>
+        <w:tc>
+          <w:tcPr>
+            <w:tcW w:w="1838" w:type="dxa"/>
+            <w:tcBorders>
+              <w:top w:val="nil"/>
+              <w:left w:val="nil"/>
+              <w:bottom w:val="nil"/>
+              <w:right w:val="nil"/>
+            </w:tcBorders>
+          </w:tcPr>
+          <w:p>
+            <w:pPr>
+              <w:rPr>
+                <w:rFonts w:ascii="GDS Transport Website Light" w:hAnsi="GDS Transport Website Light"/>
+              </w:rPr>
+            </w:pPr>
+            <w:r>
+              <w:rPr>
+                <w:rFonts w:ascii="GDS Transport Website Light" w:hAnsi="GDS Transport Website Light"/>
+              </w:rPr>
+              <w:t>&lt;</w:t>
+            </w:r>
+            <w:proofErr w:type="gramStart"/>
+            <w:r>
+              <w:rPr>
+                <w:rFonts w:ascii="GDS Transport Website Light" w:hAnsi="GDS Transport Website Light"/>
+              </w:rPr>
+              <w:t>&lt;{</w:t>
+            </w:r>
+            <w:proofErr w:type="spellStart"/>
+            <w:proofErr w:type="gramEnd"/>
+            <w:r>
+              <w:rPr>
+                <w:rFonts w:ascii="GDS Transport Website Light" w:hAnsi="GDS Transport Website Light"/>
+              </w:rPr>
+              <w:t>dateFormat</w:t>
+            </w:r>
+            <w:proofErr w:type="spellEnd"/>
+            <w:r>
+              <w:rPr>
+                <w:rFonts w:ascii="GDS Transport Website Light" w:hAnsi="GDS Transport Website Light"/>
+              </w:rPr>
+              <w:t>($</w:t>
+            </w:r>
+            <w:proofErr w:type="spellStart"/>
+            <w:r>
+              <w:rPr>
+                <w:rFonts w:ascii="GDS Transport Website Light" w:hAnsi="GDS Transport Website Light"/>
+              </w:rPr>
+              <w:t>nowUTC</w:t>
+            </w:r>
+            <w:proofErr w:type="spellEnd"/>
+            <w:r>
+              <w:rPr>
+                <w:rFonts w:ascii="GDS Transport Website Light" w:hAnsi="GDS Transport Website Light"/>
+              </w:rPr>
+              <w:t xml:space="preserve"> ,‘d MMMM </w:t>
+            </w:r>
+            <w:proofErr w:type="spellStart"/>
+            <w:r>
+              <w:rPr>
+                <w:rFonts w:ascii="GDS Transport Website Light" w:hAnsi="GDS Transport Website Light"/>
+              </w:rPr>
+              <w:t>yyyy</w:t>
+            </w:r>
+            <w:proofErr w:type="spellEnd"/>
+            <w:r>
+              <w:rPr>
+                <w:rFonts w:ascii="GDS Transport Website Light" w:hAnsi="GDS Transport Website Light"/>
+              </w:rPr>
+              <w:t>’)} &gt;&gt;</w:t>
+            </w:r>
+          </w:p>
+        </w:tc>
+        <w:tc>
+          <w:tcPr>
+            <w:tcW w:w="5250" w:type="dxa"/>
+            <w:tcBorders>
+              <w:top w:val="nil"/>
+              <w:left w:val="nil"/>
+              <w:bottom w:val="nil"/>
+              <w:right w:val="nil"/>
+            </w:tcBorders>
+          </w:tcPr>
+          <w:p>
+            <w:pPr>
+              <w:jc w:val="center"/>
+              <w:rPr>
+                <w:rFonts w:ascii="GDS Transport Website Light" w:hAnsi="GDS Transport Website Light"/>
+              </w:rPr>
+            </w:pPr>
+            <w:r>
+              <w:rPr>
+                <w:rFonts w:ascii="GDS Transport Website Light" w:hAnsi="GDS Transport Website Light"/>
+                <w:b/>
+                <w:bCs/>
+                <w:sz w:val="28"/>
+                <w:szCs w:val="28"/>
+              </w:rPr>
+              <w:t>&lt;&lt;</w:t>
+            </w:r>
+            <w:proofErr w:type="spellStart"/>
+            <w:r>
+              <w:rPr>
+                <w:rFonts w:ascii="GDS Transport Website Light" w:hAnsi="GDS Transport Website Light"/>
+                <w:b/>
+                <w:bCs/>
+                <w:sz w:val="28"/>
+                <w:szCs w:val="28"/>
+              </w:rPr>
+              <w:t>locationName</w:t>
+            </w:r>
+            <w:proofErr w:type="spellEnd"/>
+            <w:r>
+              <w:rPr>
+                <w:rFonts w:ascii="GDS Transport Website Light" w:hAnsi="GDS Transport Website Light"/>
+                <w:b/>
+                <w:bCs/>
+                <w:sz w:val="28"/>
+                <w:szCs w:val="28"/>
+              </w:rPr>
+              <w:t>&gt;&gt;</w:t>
+            </w:r>
+          </w:p>
+        </w:tc>
+        <w:tc>
+          <w:tcPr>
+            <w:tcW w:w="1928" w:type="dxa"/>
+            <w:tcBorders>
+              <w:top w:val="nil"/>
+              <w:left w:val="nil"/>
+              <w:bottom w:val="nil"/>
+              <w:right w:val="nil"/>
+            </w:tcBorders>
+          </w:tcPr>
+          <w:p>
+            <w:pPr>
+              <w:rPr>
+                <w:rFonts w:ascii="GDS Transport Website Light" w:hAnsi="GDS Transport Website Light"/>
+              </w:rPr>
+            </w:pPr>
+            <w:r>
+              <w:rPr>
+                <w:rFonts w:ascii="GDS Transport Website Light" w:hAnsi="GDS Transport Website Light"/>
+              </w:rPr>
+              <w:t>&lt;&lt;</w:t>
+            </w:r>
+            <w:proofErr w:type="spellStart"/>
+            <w:r>
+              <w:rPr>
+                <w:rFonts w:ascii="GDS Transport Website Light" w:hAnsi="GDS Transport Website Light"/>
+              </w:rPr>
+              <w:t>claimNumber</w:t>
+            </w:r>
+            <w:proofErr w:type="spellEnd"/>
+            <w:r>
+              <w:rPr>
+                <w:rFonts w:ascii="GDS Transport Website Light" w:hAnsi="GDS Transport Website Light"/>
+              </w:rPr>
+              <w:t>&gt;&gt;</w:t>
+            </w:r>
+          </w:p>
+        </w:tc>
+      </w:tr>
+      <w:tr>
+        <w:tc>
+          <w:tcPr>
+            <w:tcW w:w="1838" w:type="dxa"/>
+            <w:tcBorders>
+              <w:top w:val="nil"/>
+              <w:left w:val="nil"/>
+              <w:bottom w:val="nil"/>
+              <w:right w:val="nil"/>
+            </w:tcBorders>
+          </w:tcPr>
+          <w:p>
+            <w:pPr>
+              <w:rPr>
+                <w:rFonts w:ascii="GDS Transport Website Light" w:hAnsi="GDS Transport Website Light"/>
+              </w:rPr>
+            </w:pPr>
+          </w:p>
+        </w:tc>
+        <w:tc>
+          <w:tcPr>
+            <w:tcW w:w="5250" w:type="dxa"/>
+            <w:tcBorders>
+              <w:top w:val="nil"/>
+              <w:left w:val="nil"/>
+              <w:bottom w:val="nil"/>
+              <w:right w:val="nil"/>
+            </w:tcBorders>
+          </w:tcPr>
+          <w:p>
+            <w:pPr>
+              <w:rPr>
+                <w:rFonts w:ascii="GDS Transport Website Light" w:hAnsi="GDS Transport Website Light"/>
+              </w:rPr>
+            </w:pPr>
+          </w:p>
+        </w:tc>
+        <w:tc>
+          <w:tcPr>
+            <w:tcW w:w="1928" w:type="dxa"/>
+            <w:tcBorders>
+              <w:top w:val="nil"/>
+              <w:left w:val="nil"/>
+              <w:bottom w:val="nil"/>
+              <w:right w:val="nil"/>
+            </w:tcBorders>
+          </w:tcPr>
+          <w:p>
+            <w:pPr>
+              <w:rPr>
+                <w:rFonts w:ascii="GDS Transport Website Light" w:hAnsi="GDS Transport Website Light"/>
+              </w:rPr>
+            </w:pPr>
+          </w:p>
+        </w:tc>
+      </w:tr>
+      <w:tr>
+        <w:tc>
+          <w:tcPr>
+            <w:tcW w:w="1838" w:type="dxa"/>
+            <w:tcBorders>
+              <w:top w:val="nil"/>
+              <w:left w:val="nil"/>
+              <w:bottom w:val="nil"/>
+              <w:right w:val="nil"/>
+            </w:tcBorders>
+          </w:tcPr>
+          <w:p>
+            <w:pPr>
+              <w:rPr>
+                <w:rFonts w:ascii="GDS Transport Website Light" w:hAnsi="GDS Transport Website Light"/>
+              </w:rPr>
+            </w:pPr>
+          </w:p>
+        </w:tc>
+        <w:tc>
+          <w:tcPr>
+            <w:tcW w:w="5250" w:type="dxa"/>
+            <w:tcBorders>
+              <w:top w:val="nil"/>
+              <w:left w:val="nil"/>
+              <w:bottom w:val="nil"/>
+              <w:right w:val="nil"/>
+            </w:tcBorders>
+          </w:tcPr>
+          <w:p>
+            <w:pPr>
+              <w:jc w:val="center"/>
+              <w:rPr>
+                <w:rFonts w:ascii="GDS Transport Website Light" w:hAnsi="GDS Transport Website Light"/>
+              </w:rPr>
+            </w:pPr>
+          </w:p>
+        </w:tc>
+        <w:tc>
+          <w:tcPr>
+            <w:tcW w:w="1928" w:type="dxa"/>
+            <w:tcBorders>
+              <w:top w:val="nil"/>
+              <w:left w:val="nil"/>
+              <w:bottom w:val="nil"/>
+              <w:right w:val="nil"/>
+            </w:tcBorders>
+          </w:tcPr>
+          <w:p>
+            <w:pPr>
+              <w:jc w:val="right"/>
+              <w:rPr>
+                <w:rFonts w:ascii="GDS Transport Website Light" w:hAnsi="GDS Transport Website Light"/>
+              </w:rPr>
+            </w:pPr>
+            <w:r>
+              <w:rPr>
+                <w:rFonts w:ascii="GDS Transport Website Light" w:hAnsi="GDS Transport Website Light"/>
+                <w:noProof/>
+              </w:rPr>
+              <w:drawing>
+                <wp:inline distT="0" distB="0" distL="0" distR="0" wp14:anchorId="4821AA8C" wp14:editId="4E9889CF">
+                  <wp:extent cx="685800" cy="685800"/>
+                  <wp:effectExtent l="0" t="0" r="0" b="0"/>
+                  <wp:docPr id="831284183" name="Picture 831284183" descr="A close-up of a logo&#10;&#10;Description automatically generated with medium confidence"/>
+                  <wp:cNvGraphicFramePr>
+                    <a:graphicFrameLocks xmlns:a="http://schemas.openxmlformats.org/drawingml/2006/main" noChangeAspect="1"/>
+                  </wp:cNvGraphicFramePr>
+                  <a:graphic xmlns:a="http://schemas.openxmlformats.org/drawingml/2006/main">
+                    <a:graphicData uri="http://schemas.openxmlformats.org/drawingml/2006/picture">
+                      <pic:pic xmlns:pic="http://schemas.openxmlformats.org/drawingml/2006/picture">
+                        <pic:nvPicPr>
+                          <pic:cNvPr id="2" name="Picture 2" descr="A close-up of a logo&#10;&#10;Description automatically generated with medium confidence"/>
+                          <pic:cNvPicPr/>
+                        </pic:nvPicPr>
+                        <pic:blipFill>
+                          <a:blip r:embed="rId6">
+                            <a:extLst>
+                              <a:ext uri="{28A0092B-C50C-407E-A947-70E740481C1C}">
+                                <a14:useLocalDpi xmlns:a14="http://schemas.microsoft.com/office/drawing/2010/main" val="0"/>
+                              </a:ext>
+                            </a:extLst>
+                          </a:blip>
+                          <a:stretch>
+                            <a:fillRect/>
+                          </a:stretch>
+                        </pic:blipFill>
+                        <pic:spPr>
+                          <a:xfrm>
+                            <a:off x="0" y="0"/>
+                            <a:ext cx="685800" cy="685800"/>
+                          </a:xfrm>
+                          <a:prstGeom prst="rect">
+                            <a:avLst/>
+                          </a:prstGeom>
+                        </pic:spPr>
+                      </pic:pic>
+                    </a:graphicData>
+                  </a:graphic>
+                </wp:inline>
+              </w:drawing>
+            </w:r>
+          </w:p>
+        </w:tc>
+      </w:tr>
+      <w:tr>
+        <w:tc>
+          <w:tcPr>
+            <w:tcW w:w="1838" w:type="dxa"/>
+            <w:tcBorders>
+              <w:top w:val="nil"/>
+              <w:left w:val="nil"/>
+              <w:bottom w:val="single" w:sz="4" w:space="0" w:color="auto"/>
+              <w:right w:val="nil"/>
+            </w:tcBorders>
+          </w:tcPr>
+          <w:p>
+            <w:pPr>
+              <w:rPr>
+                <w:rFonts w:ascii="GDS Transport Website Light" w:hAnsi="GDS Transport Website Light"/>
+              </w:rPr>
+            </w:pPr>
+          </w:p>
+        </w:tc>
+        <w:tc>
+          <w:tcPr>
+            <w:tcW w:w="5250" w:type="dxa"/>
+            <w:tcBorders>
+              <w:top w:val="nil"/>
+              <w:left w:val="nil"/>
+              <w:bottom w:val="single" w:sz="4" w:space="0" w:color="auto"/>
+              <w:right w:val="nil"/>
+            </w:tcBorders>
+          </w:tcPr>
+          <w:p>
+            <w:pPr>
+              <w:jc w:val="center"/>
+              <w:rPr>
+                <w:rFonts w:ascii="GDS Transport Website Light" w:hAnsi="GDS Transport Website Light"/>
+              </w:rPr>
+            </w:pPr>
+          </w:p>
+        </w:tc>
+        <w:tc>
+          <w:tcPr>
+            <w:tcW w:w="1928" w:type="dxa"/>
+            <w:tcBorders>
+              <w:top w:val="nil"/>
+              <w:left w:val="nil"/>
+              <w:bottom w:val="single" w:sz="4" w:space="0" w:color="auto"/>
+              <w:right w:val="nil"/>
+            </w:tcBorders>
+          </w:tcPr>
+          <w:p>
+            <w:pPr>
+              <w:jc w:val="right"/>
+              <w:rPr>
+                <w:rFonts w:ascii="GDS Transport Website Light" w:hAnsi="GDS Transport Website Light"/>
+                <w:noProof/>
+              </w:rPr>
+            </w:pPr>
+          </w:p>
+        </w:tc>
+      </w:tr>
+      <w:tr>
+        <w:tc>
+          <w:tcPr>
+            <w:tcW w:w="1838" w:type="dxa"/>
+            <w:tcBorders>
+              <w:top w:val="single" w:sz="4" w:space="0" w:color="auto"/>
+              <w:left w:val="nil"/>
+              <w:bottom w:val="nil"/>
+              <w:right w:val="nil"/>
+            </w:tcBorders>
+          </w:tcPr>
+          <w:p>
+            <w:pPr>
+              <w:rPr>
+                <w:rFonts w:cstheme="minorHAnsi"/>
+              </w:rPr>
+            </w:pPr>
+            <w:r>
+              <w:rPr>
+                <w:rFonts w:cstheme="minorHAnsi"/>
+              </w:rPr>
+              <w:t>Parties</w:t>
+            </w:r>
+          </w:p>
+        </w:tc>
+        <w:tc>
+          <w:tcPr>
+            <w:tcW w:w="5250" w:type="dxa"/>
+            <w:tcBorders>
+              <w:top w:val="single" w:sz="4" w:space="0" w:color="auto"/>
+              <w:left w:val="nil"/>
+              <w:bottom w:val="nil"/>
+              <w:right w:val="nil"/>
+            </w:tcBorders>
+          </w:tcPr>
+          <w:p>
+            <w:pPr>
+              <w:jc w:val="center"/>
+              <w:rPr>
+                <w:rFonts w:cstheme="minorHAnsi"/>
+              </w:rPr>
+            </w:pPr>
+            <w:r>
+              <w:rPr>
+                <w:rFonts w:cstheme="minorHAnsi"/>
+              </w:rPr>
+              <w:t>&lt;&lt;</w:t>
+            </w:r>
+            <w:proofErr w:type="spellStart"/>
+            <w:r>
+              <w:rPr>
+                <w:rFonts w:cstheme="minorHAnsi"/>
+              </w:rPr>
+              <w:t>claimantName</w:t>
+            </w:r>
+            <w:proofErr w:type="spellEnd"/>
+            <w:r>
+              <w:rPr>
+                <w:rFonts w:cstheme="minorHAnsi"/>
+              </w:rPr>
+              <w:t>&gt;&gt;</w:t>
+            </w:r>
+          </w:p>
+        </w:tc>
+        <w:tc>
+          <w:tcPr>
+            <w:tcW w:w="1928" w:type="dxa"/>
+            <w:tcBorders>
+              <w:top w:val="single" w:sz="4" w:space="0" w:color="auto"/>
+              <w:left w:val="nil"/>
+              <w:bottom w:val="nil"/>
+              <w:right w:val="nil"/>
+            </w:tcBorders>
+          </w:tcPr>
+          <w:p>
+            <w:pPr>
+              <w:jc w:val="right"/>
+              <w:rPr>
+                <w:rFonts w:cstheme="minorHAnsi"/>
+                <w:noProof/>
+              </w:rPr>
+            </w:pPr>
+            <w:r>
+              <w:rPr>
+                <w:rFonts w:cstheme="minorHAnsi"/>
+                <w:noProof/>
+              </w:rPr>
+              <w:t>Claimant</w:t>
+            </w:r>
+          </w:p>
+        </w:tc>
+      </w:tr>
+      <w:tr>
+        <w:tc>
+          <w:tcPr>
+            <w:tcW w:w="1838" w:type="dxa"/>
+            <w:tcBorders>
+              <w:top w:val="nil"/>
+              <w:left w:val="nil"/>
+              <w:right w:val="nil"/>
+            </w:tcBorders>
+          </w:tcPr>
+          <w:p>
+            <w:pPr>
+              <w:rPr>
+                <w:rFonts w:cstheme="minorHAnsi"/>
+              </w:rPr>
+            </w:pPr>
+          </w:p>
+        </w:tc>
+        <w:tc>
+          <w:tcPr>
+            <w:tcW w:w="5250" w:type="dxa"/>
+            <w:tcBorders>
+              <w:top w:val="nil"/>
+              <w:left w:val="nil"/>
+              <w:right w:val="nil"/>
+            </w:tcBorders>
+          </w:tcPr>
+          <w:p>
+            <w:pPr>
+              <w:jc w:val="center"/>
+              <w:rPr>
+                <w:rFonts w:cstheme="minorHAnsi"/>
+              </w:rPr>
+            </w:pPr>
+            <w:r>
+              <w:rPr>
+                <w:rFonts w:cstheme="minorHAnsi"/>
+              </w:rPr>
+              <w:t>&lt;&lt;</w:t>
+            </w:r>
+            <w:proofErr w:type="spellStart"/>
+            <w:r>
+              <w:rPr>
+                <w:rFonts w:cstheme="minorHAnsi"/>
+              </w:rPr>
+              <w:t>defendantName</w:t>
+            </w:r>
+            <w:proofErr w:type="spellEnd"/>
+            <w:r>
+              <w:rPr>
+                <w:rFonts w:cstheme="minorHAnsi"/>
+              </w:rPr>
+              <w:t>&gt;&gt;</w:t>
+            </w:r>
+          </w:p>
+        </w:tc>
+        <w:tc>
+          <w:tcPr>
+            <w:tcW w:w="1928" w:type="dxa"/>
+            <w:tcBorders>
+              <w:top w:val="nil"/>
+              <w:left w:val="nil"/>
+              <w:right w:val="nil"/>
+            </w:tcBorders>
+          </w:tcPr>
+          <w:p>
+            <w:pPr>
+              <w:jc w:val="right"/>
+              <w:rPr>
+                <w:rFonts w:cstheme="minorHAnsi"/>
+                <w:noProof/>
+              </w:rPr>
+            </w:pPr>
+            <w:r>
+              <w:rPr>
+                <w:rFonts w:cstheme="minorHAnsi"/>
+                <w:noProof/>
+              </w:rPr>
+              <w:t>Defendant</w:t>
+            </w:r>
+          </w:p>
+        </w:tc>
+      </w:tr>
+    </w:tbl>
     <w:p>
       <w:pPr>
         <w:rPr>
-          <w:sz w:val="28"/>
-          <w:szCs w:val="28"/>
-        </w:rPr>
-      </w:pPr>
-      <w:r>
-        <w:rPr>
-          <w:sz w:val="32"/>
-          <w:szCs w:val="32"/>
-        </w:rPr>
-        <w:t xml:space="preserve">In the County Court </w:t>
-      </w:r>
-      <w:r>
-        <w:rPr>
-          <w:sz w:val="32"/>
-          <w:szCs w:val="32"/>
-        </w:rPr>
-        <w:t>(</w:t>
-      </w:r>
-      <w:r>
-        <w:rPr>
-          <w:sz w:val="32"/>
-          <w:szCs w:val="32"/>
-        </w:rPr>
-        <w:t>Online Civil Claims</w:t>
-      </w:r>
-      <w:r>
-        <w:rPr>
-          <w:sz w:val="32"/>
-          <w:szCs w:val="32"/>
-        </w:rPr>
-        <w:t>)</w:t>
-      </w:r>
-      <w:r>
-        <w:rPr>
-          <w:sz w:val="28"/>
-          <w:szCs w:val="28"/>
-        </w:rPr>
-        <w:tab/>
-      </w:r>
-    </w:p>
-    <w:p>
-      <w:pPr>
-        <w:ind w:left="5040"/>
+          <w:rFonts w:cstheme="minorHAnsi"/>
+        </w:rPr>
       </w:pPr>
     </w:p>
     <w:p>
       <w:pPr>
-        <w:ind w:left="5040"/>
+        <w:rPr>
+          <w:rFonts w:cstheme="minorHAnsi"/>
+          <w:color w:val="FF0000"/>
+        </w:rPr>
       </w:pPr>
       <w:r>
         <w:rPr>
-          <w:noProof/>
-        </w:rPr>
-        <w:drawing>
-          <wp:anchor distT="0" distB="0" distL="114300" distR="114300" simplePos="0" relativeHeight="251658240" behindDoc="0" locked="0" layoutInCell="1" allowOverlap="1" wp14:anchorId="1DB023CD" wp14:editId="38137733">
-            <wp:simplePos x="0" y="0"/>
-            <wp:positionH relativeFrom="column">
-              <wp:posOffset>1871980</wp:posOffset>
-            </wp:positionH>
-            <wp:positionV relativeFrom="paragraph">
-              <wp:posOffset>145959</wp:posOffset>
-            </wp:positionV>
-            <wp:extent cx="1175657" cy="1086083"/>
-            <wp:effectExtent l="0" t="0" r="5715" b="0"/>
-            <wp:wrapNone/>
-            <wp:docPr id="1" name="Picture 1"/>
-            <wp:cNvGraphicFramePr>
-              <a:graphicFrameLocks xmlns:a="http://schemas.openxmlformats.org/drawingml/2006/main" noChangeAspect="1"/>
-            </wp:cNvGraphicFramePr>
-            <a:graphic xmlns:a="http://schemas.openxmlformats.org/drawingml/2006/main">
-              <a:graphicData uri="http://schemas.openxmlformats.org/drawingml/2006/picture">
-                <pic:pic xmlns:pic="http://schemas.openxmlformats.org/drawingml/2006/picture">
-                  <pic:nvPicPr>
-                    <pic:cNvPr id="1" name=""/>
-                    <pic:cNvPicPr/>
-                  </pic:nvPicPr>
-                  <pic:blipFill>
-                    <a:blip r:embed="rId6">
-                      <a:extLst>
-                        <a:ext uri="{28A0092B-C50C-407E-A947-70E740481C1C}">
-                          <a14:useLocalDpi xmlns:a14="http://schemas.microsoft.com/office/drawing/2010/main" val="0"/>
-                        </a:ext>
-                      </a:extLst>
-                    </a:blip>
-                    <a:stretch>
-                      <a:fillRect/>
-                    </a:stretch>
-                  </pic:blipFill>
-                  <pic:spPr>
-                    <a:xfrm>
-                      <a:off x="0" y="0"/>
-                      <a:ext cx="1175657" cy="1086083"/>
-                    </a:xfrm>
-                    <a:prstGeom prst="rect">
-                      <a:avLst/>
-                    </a:prstGeom>
-                  </pic:spPr>
-                </pic:pic>
-              </a:graphicData>
-            </a:graphic>
-            <wp14:sizeRelH relativeFrom="page">
-              <wp14:pctWidth>0</wp14:pctWidth>
-            </wp14:sizeRelH>
-            <wp14:sizeRelV relativeFrom="page">
-              <wp14:pctHeight>0</wp14:pctHeight>
-            </wp14:sizeRelV>
-          </wp:anchor>
-        </w:drawing>
-      </w:r>
-      <w:r>
-        <w:rPr>
-          <w:b/>
-          <w:bCs/>
-        </w:rPr>
-        <w:t>Claim number</w:t>
-      </w:r>
-      <w:r>
-        <w:t xml:space="preserve"> &lt;&lt;</w:t>
+          <w:rFonts w:cstheme="minorHAnsi"/>
+        </w:rPr>
+        <w:t>This order is made by &lt;&lt;</w:t>
       </w:r>
       <w:proofErr w:type="spellStart"/>
       <w:r>
-        <w:t>claimNumber</w:t>
+        <w:rPr>
+          <w:rFonts w:cstheme="minorHAnsi"/>
+        </w:rPr>
+        <w:t>judgeNameTitle</w:t>
       </w:r>
       <w:proofErr w:type="spellEnd"/>
       <w:r>
+        <w:rPr>
+          <w:rFonts w:cstheme="minorHAnsi"/>
+        </w:rPr>
         <w:t>&gt;&gt;</w:t>
       </w:r>
+      <w:r>
+        <w:rPr>
+          <w:rFonts w:cstheme="minorHAnsi"/>
+          <w:color w:val="FF0000"/>
+        </w:rPr>
+        <w:t xml:space="preserve"> </w:t>
+      </w:r>
+      <w:r>
+        <w:rPr>
+          <w:rFonts w:cstheme="minorHAnsi"/>
+        </w:rPr>
+        <w:t>on &lt;&lt;</w:t>
+      </w:r>
+      <w:proofErr w:type="spellStart"/>
+      <w:r>
+        <w:rPr>
+          <w:rFonts w:cstheme="minorHAnsi"/>
+        </w:rPr>
+        <w:t>submittedOn</w:t>
+      </w:r>
+      <w:proofErr w:type="spellEnd"/>
+      <w:r>
+        <w:rPr>
+          <w:rFonts w:cstheme="minorHAnsi"/>
+        </w:rPr>
+        <w:t>&gt;&gt;</w:t>
+      </w:r>
+      <w:r>
+        <w:rPr>
+          <w:rFonts w:cstheme="minorHAnsi"/>
+          <w:color w:val="FF0000"/>
+        </w:rPr>
+        <w:t xml:space="preserve"> </w:t>
+      </w:r>
+      <w:r>
+        <w:rPr>
+          <w:rFonts w:cstheme="minorHAnsi"/>
+        </w:rPr>
+        <w:t>at &lt;&lt;</w:t>
+      </w:r>
+      <w:proofErr w:type="spellStart"/>
+      <w:r>
+        <w:rPr>
+          <w:rFonts w:cstheme="minorHAnsi"/>
+        </w:rPr>
+        <w:t>locationName</w:t>
+      </w:r>
+      <w:proofErr w:type="spellEnd"/>
+      <w:r>
+        <w:rPr>
+          <w:rFonts w:cstheme="minorHAnsi"/>
+        </w:rPr>
+        <w:t>&gt;&gt;.</w:t>
+      </w:r>
     </w:p>
-    <w:p/>
-    <w:p/>
-    <w:p/>
-    <w:p/>
-    <w:p/>
-    <w:p/>
-    <w:p/>
-    <w:p>
-      <w:r>
-        <w:t xml:space="preserve">Between </w:t>
-      </w:r>
-    </w:p>
-    <w:p/>
-    <w:p/>
-    <w:p>
-      <w:r>
-        <w:t>&lt;&lt;</w:t>
-      </w:r>
-      <w:proofErr w:type="spellStart"/>
-      <w:r>
-        <w:t>claimantName</w:t>
-      </w:r>
-      <w:proofErr w:type="spellEnd"/>
-      <w:r>
-        <w:t xml:space="preserve">&gt;&gt; </w:t>
-      </w:r>
-      <w:r>
-        <w:tab/>
-      </w:r>
-      <w:r>
-        <w:tab/>
-      </w:r>
-      <w:r>
-        <w:tab/>
-        <w:t>(the claimant)</w:t>
-      </w:r>
-    </w:p>
-    <w:p/>
-    <w:p>
-      <w:r>
-        <w:t>And</w:t>
-      </w:r>
-    </w:p>
-    <w:p/>
-    <w:p>
-      <w:r>
-        <w:t>&lt;&lt;</w:t>
-      </w:r>
-      <w:proofErr w:type="spellStart"/>
-      <w:r>
-        <w:t>defendantName</w:t>
-      </w:r>
-      <w:proofErr w:type="spellEnd"/>
-      <w:r>
-        <w:t>&gt;&gt;</w:t>
-      </w:r>
-      <w:r>
-        <w:tab/>
-      </w:r>
-      <w:r>
-        <w:tab/>
-      </w:r>
-      <w:r>
-        <w:tab/>
-        <w:t>(the defendant)</w:t>
-      </w:r>
-    </w:p>
-    <w:p/>
-    <w:p>
-      <w:r>
-        <w:t xml:space="preserve"> </w:t>
-      </w:r>
-    </w:p>
-    <w:p/>
     <w:p>
       <w:pPr>
-        <w:pBdr>
-          <w:top w:val="single" w:sz="4" w:space="1" w:color="auto"/>
-          <w:bottom w:val="single" w:sz="4" w:space="1" w:color="auto"/>
-        </w:pBdr>
-        <w:jc w:val="center"/>
-        <w:rPr>
-          <w:b/>
-          <w:bCs/>
+        <w:rPr>
+          <w:rFonts w:cstheme="minorHAnsi"/>
         </w:rPr>
       </w:pPr>
     </w:p>
     <w:p>
       <w:pPr>
-        <w:pBdr>
-          <w:top w:val="single" w:sz="4" w:space="1" w:color="auto"/>
-          <w:bottom w:val="single" w:sz="4" w:space="1" w:color="auto"/>
-        </w:pBdr>
-        <w:jc w:val="center"/>
-        <w:rPr>
+        <w:rPr>
+          <w:rFonts w:cstheme="minorHAnsi"/>
+        </w:rPr>
+      </w:pPr>
+      <w:r>
+        <w:rPr>
+          <w:rFonts w:cstheme="minorHAnsi"/>
           <w:b/>
           <w:bCs/>
         </w:rPr>
-      </w:pPr>
-      <w:r>
-        <w:rPr>
+        <w:t>THE COURT RECORDS THAT:</w:t>
+      </w:r>
+      <w:r>
+        <w:rPr>
+          <w:rFonts w:cstheme="minorHAnsi"/>
+        </w:rPr>
+        <w:br/>
+      </w:r>
+      <w:r>
+        <w:rPr>
+          <w:rFonts w:cstheme="minorHAnsi"/>
           <w:b/>
           <w:bCs/>
         </w:rPr>
-        <w:t>Order</w:t>
+        <w:br/>
+      </w:r>
+      <w:r>
+        <w:rPr>
+          <w:rFonts w:cstheme="minorHAnsi"/>
+        </w:rPr>
+        <w:t>&lt;&lt;</w:t>
+      </w:r>
+      <w:proofErr w:type="spellStart"/>
+      <w:r>
+        <w:rPr>
+          <w:rFonts w:cstheme="minorHAnsi"/>
+        </w:rPr>
+        <w:t>judgeRecital</w:t>
+      </w:r>
+      <w:proofErr w:type="spellEnd"/>
+      <w:r>
+        <w:rPr>
+          <w:rFonts w:cstheme="minorHAnsi"/>
+        </w:rPr>
+        <w:t>&gt;&gt;</w:t>
       </w:r>
     </w:p>
     <w:p>
       <w:pPr>
-        <w:pBdr>
-          <w:top w:val="single" w:sz="4" w:space="1" w:color="auto"/>
-          <w:bottom w:val="single" w:sz="4" w:space="1" w:color="auto"/>
-        </w:pBdr>
-        <w:jc w:val="center"/>
-        <w:rPr>
-          <w:b/>
-          <w:bCs/>
+        <w:rPr>
+          <w:rFonts w:cstheme="minorHAnsi"/>
         </w:rPr>
       </w:pPr>
     </w:p>
     <w:p>
       <w:pPr>
         <w:rPr>
+          <w:rFonts w:cstheme="minorHAnsi"/>
           <w:b/>
           <w:bCs/>
+        </w:rPr>
+      </w:pPr>
+      <w:r>
+        <w:rPr>
+          <w:rFonts w:cstheme="minorHAnsi"/>
+          <w:b/>
+          <w:bCs/>
+        </w:rPr>
+        <w:t xml:space="preserve">THE COURT ORDERS THAT: </w:t>
+      </w:r>
+    </w:p>
+    <w:p>
+      <w:pPr>
+        <w:pStyle w:val="ListParagraph"/>
+        <w:rPr>
+          <w:rFonts w:cstheme="minorHAnsi"/>
         </w:rPr>
       </w:pPr>
     </w:p>
     <w:p>
-      <w:r>
-        <w:t>Date: &lt;&lt;</w:t>
+      <w:pPr>
+        <w:rPr>
+          <w:rFonts w:cstheme="minorHAnsi"/>
+          <w:color w:val="FF0000"/>
+        </w:rPr>
+      </w:pPr>
+      <w:r>
+        <w:rPr>
+          <w:rFonts w:cstheme="minorHAnsi"/>
+        </w:rPr>
+        <w:t>&lt;&lt;</w:t>
       </w:r>
       <w:proofErr w:type="spellStart"/>
       <w:r>
-        <w:t>submittedOn</w:t>
+        <w:rPr>
+          <w:rFonts w:cstheme="minorHAnsi"/>
+        </w:rPr>
+        <w:t>writtenOrder</w:t>
       </w:r>
       <w:proofErr w:type="spellEnd"/>
       <w:r>
+        <w:rPr>
+          <w:rFonts w:cstheme="minorHAnsi"/>
+        </w:rPr>
+        <w:t>&gt;&gt;</w:t>
+      </w:r>
+    </w:p>
+    <w:p>
+      <w:pPr>
+        <w:rPr>
+          <w:rFonts w:cstheme="minorHAnsi"/>
+          <w:color w:val="FF0000"/>
+        </w:rPr>
+      </w:pPr>
+    </w:p>
+    <w:p>
+      <w:pPr>
+        <w:rPr>
+          <w:rFonts w:cstheme="minorHAnsi"/>
+        </w:rPr>
+      </w:pPr>
+      <w:r>
+        <w:rPr>
+          <w:rFonts w:cstheme="minorHAnsi"/>
+        </w:rPr>
+        <w:t>The applicant and respondent may upload any written submissions and evidence by 4pm on</w:t>
+      </w:r>
+      <w:r>
+        <w:rPr>
+          <w:rFonts w:cstheme="minorHAnsi"/>
+        </w:rPr>
+        <w:t xml:space="preserve"> &lt;&lt;</w:t>
+      </w:r>
+      <w:proofErr w:type="spellStart"/>
+      <w:r>
+        <w:rPr>
+          <w:rFonts w:cstheme="minorHAnsi"/>
+        </w:rPr>
+        <w:t>uploadDeadlineDate</w:t>
+      </w:r>
+      <w:proofErr w:type="spellEnd"/>
+      <w:r>
+        <w:rPr>
+          <w:rFonts w:cstheme="minorHAnsi"/>
+        </w:rPr>
+        <w:t>&gt;&gt;.</w:t>
+      </w:r>
+    </w:p>
+    <w:p>
+      <w:pPr>
+        <w:rPr>
+          <w:rFonts w:cstheme="minorHAnsi"/>
+        </w:rPr>
+      </w:pPr>
+    </w:p>
+    <w:p>
+      <w:pPr>
+        <w:rPr>
+          <w:rFonts w:cstheme="minorHAnsi"/>
+          <w:color w:val="FF0000"/>
+        </w:rPr>
+      </w:pPr>
+      <w:r>
+        <w:rPr>
+          <w:rFonts w:cstheme="minorHAnsi"/>
+        </w:rPr>
+        <w:t>&lt;&lt;</w:t>
+      </w:r>
+      <w:proofErr w:type="spellStart"/>
+      <w:r>
+        <w:rPr>
+          <w:rFonts w:cstheme="minorHAnsi"/>
+        </w:rPr>
+        <w:t>judicialByCourtsInitiativeForWrittenRep</w:t>
+      </w:r>
+      <w:proofErr w:type="spellEnd"/>
+      <w:r>
+        <w:rPr>
+          <w:rFonts w:cstheme="minorHAnsi"/>
+        </w:rPr>
         <w:t>&gt;&gt;</w:t>
       </w:r>
     </w:p>
     <w:p/>
-    <w:p>
-      <w:r>
-        <w:t>Application type: &lt;&lt;</w:t>
-      </w:r>
-      <w:proofErr w:type="spellStart"/>
-      <w:r>
-        <w:t>applicationType</w:t>
-      </w:r>
-      <w:proofErr w:type="spellEnd"/>
-      <w:r>
-        <w:t>&gt;&gt;</w:t>
-      </w:r>
-    </w:p>
     <w:p/>
-    <w:p>
-      <w:r>
-        <w:t>&lt;&lt;</w:t>
-      </w:r>
-      <w:proofErr w:type="spellStart"/>
-      <w:r>
-        <w:t>judgeRecital</w:t>
-      </w:r>
-      <w:proofErr w:type="spellEnd"/>
-      <w:r>
-        <w:t>&gt;&gt;</w:t>
-      </w:r>
-    </w:p>
-    <w:p/>
-    <w:p>
-      <w:r>
-        <w:t>It is ordered that:</w:t>
-      </w:r>
-    </w:p>
-    <w:p/>
-    <w:p>
-      <w:r>
-        <w:t>&lt;&lt;</w:t>
-      </w:r>
-      <w:proofErr w:type="spellStart"/>
-      <w:r>
-        <w:t>writtenOrder</w:t>
-      </w:r>
-      <w:proofErr w:type="spellEnd"/>
-      <w:r>
-        <w:t>&gt;&gt;</w:t>
-      </w:r>
-    </w:p>
-    <w:p/>
-    <w:p>
-      <w:r>
-        <w:t xml:space="preserve">Both parties </w:t>
-      </w:r>
-      <w:r>
-        <w:t>may upload written representations</w:t>
-      </w:r>
-      <w:r>
-        <w:t xml:space="preserve"> by </w:t>
-      </w:r>
-      <w:r>
-        <w:rPr>
-          <w:b/>
-          <w:bCs/>
-        </w:rPr>
-        <w:t>4pm</w:t>
-      </w:r>
-      <w:r>
-        <w:t xml:space="preserve"> on </w:t>
-      </w:r>
-      <w:r>
-        <w:t>&lt;&lt;</w:t>
-      </w:r>
-      <w:proofErr w:type="spellStart"/>
-      <w:r>
-        <w:t>u</w:t>
-      </w:r>
-      <w:r>
-        <w:t>pload</w:t>
-      </w:r>
-      <w:r>
-        <w:t>D</w:t>
-      </w:r>
-      <w:r>
-        <w:t>eadline</w:t>
-      </w:r>
-      <w:r>
-        <w:t>D</w:t>
-      </w:r>
-      <w:r>
-        <w:t>ate</w:t>
-      </w:r>
-      <w:proofErr w:type="spellEnd"/>
-      <w:r>
-        <w:t>&gt;&gt;</w:t>
-      </w:r>
-      <w:r>
-        <w:t>.</w:t>
-      </w:r>
-    </w:p>
-    <w:p/>
-    <w:p>
-      <w:pPr>
-        <w:rPr>
-          <w:color w:val="080808"/>
-        </w:rPr>
-      </w:pPr>
-      <w:r>
-        <w:t>&lt;&lt;</w:t>
-      </w:r>
-      <w:proofErr w:type="spellStart"/>
-      <w:r>
-        <w:t>judicialByCourtsInitiativeForWrittenRep</w:t>
-      </w:r>
-      <w:proofErr w:type="spellEnd"/>
-      <w:r>
-        <w:t>&gt;&gt;</w:t>
-      </w:r>
-    </w:p>
-    <w:p/>
-    <w:p>
-      <w:r>
-        <w:t>Important note:</w:t>
-      </w:r>
-    </w:p>
-    <w:p/>
-    <w:p>
-      <w:r>
-        <w:t>If you cannot comply, you must make an application to the court (and pay the application fee) before the deadline imposed on you. Any application should be made online if it can be made online. Any application that cannot be made online must be made by sending a written application notice to &lt;&lt;</w:t>
-      </w:r>
-      <w:proofErr w:type="spellStart"/>
-      <w:r>
-        <w:t>locationName</w:t>
-      </w:r>
-      <w:proofErr w:type="spellEnd"/>
-      <w:r>
-        <w:t>&gt;&gt;</w:t>
-      </w:r>
-    </w:p>
     <w:p/>
     <w:sectPr>
       <w:footerReference w:type="even" r:id="rId7"/>
@@ -538,7 +1070,6 @@
               <v:path gradientshapeok="t" o:connecttype="rect"/>
             </v:shapetype>
             <v:shape id="Text Box 3" o:spid="_x0000_s1026" type="#_x0000_t202" alt="Classification: Controlled" style="position:absolute;margin-left:0;margin-top:.05pt;width:34.95pt;height:34.95pt;z-index:251659264;visibility:visible;mso-wrap-style:none;mso-wrap-distance-left:0;mso-wrap-distance-top:0;mso-wrap-distance-right:0;mso-wrap-distance-bottom:0;mso-position-horizontal:left;mso-position-horizontal-relative:left-margin-area;mso-position-vertical:absolute;mso-position-vertical-relative:text;v-text-anchor:top" o:gfxdata="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" filled="f" stroked="f">
-              <v:fill o:detectmouseclick="t"/>
               <v:textbox style="mso-fit-shape-to-text:t" inset="5pt,0,0,0">
                 <w:txbxContent>
                   <w:p>
@@ -676,8 +1207,7 @@
               <v:stroke joinstyle="miter"/>
               <v:path gradientshapeok="t" o:connecttype="rect"/>
             </v:shapetype>
-            <v:shape id="Text Box 2" o:spid="_x0000_s1028" type="#_x0000_t202" alt="Classification: Controlled" style="position:absolute;margin-left:0;margin-top:.05pt;width:34.95pt;height:34.95pt;z-index:251658240;visibility:visible;mso-wrap-style:none;mso-wrap-distance-left:0;mso-wrap-distance-top:0;mso-wrap-distance-right:0;mso-wrap-distance-bottom:0;mso-position-horizontal:left;mso-position-horizontal-relative:left-margin-area;mso-position-vertical:absolute;mso-position-vertical-relative:text;v-text-anchor:top" o:gfxdata="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" filled="f" stroked="f">
-              <v:fill o:detectmouseclick="t"/>
+            <v:shape id="Text Box 2" o:spid="_x0000_s1027" type="#_x0000_t202" alt="Classification: Controlled" style="position:absolute;margin-left:0;margin-top:.05pt;width:34.95pt;height:34.95pt;z-index:251658240;visibility:visible;mso-wrap-style:none;mso-wrap-distance-left:0;mso-wrap-distance-top:0;mso-wrap-distance-right:0;mso-wrap-distance-bottom:0;mso-position-horizontal:left;mso-position-horizontal-relative:left-margin-area;mso-position-vertical:absolute;mso-position-vertical-relative:text;v-text-anchor:top" o:gfxdata="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" filled="f" stroked="f">
               <v:textbox style="mso-fit-shape-to-text:t" inset="5pt,0,0,0">
                 <w:txbxContent>
                   <w:p>
@@ -1175,6 +1705,41 @@
     <w:uiPriority w:val="99"/>
     <w:rsid w:val="0071280B"/>
   </w:style>
+  <w:style w:type="table" w:styleId="TableGrid">
+    <w:name w:val="Table Grid"/>
+    <w:basedOn w:val="TableNormal"/>
+    <w:uiPriority w:val="39"/>
+    <w:rsid w:val="00AA2EBF"/>
+    <w:rPr>
+      <w:kern w:val="2"/>
+      <w14:ligatures w14:val="standardContextual"/>
+    </w:rPr>
+    <w:tblPr>
+      <w:tblBorders>
+        <w:top w:val="single" w:sz="4" w:space="0" w:color="auto"/>
+        <w:left w:val="single" w:sz="4" w:space="0" w:color="auto"/>
+        <w:bottom w:val="single" w:sz="4" w:space="0" w:color="auto"/>
+        <w:right w:val="single" w:sz="4" w:space="0" w:color="auto"/>
+        <w:insideH w:val="single" w:sz="4" w:space="0" w:color="auto"/>
+        <w:insideV w:val="single" w:sz="4" w:space="0" w:color="auto"/>
+      </w:tblBorders>
+    </w:tblPr>
+  </w:style>
+  <w:style w:type="paragraph" w:styleId="ListParagraph">
+    <w:name w:val="List Paragraph"/>
+    <w:basedOn w:val="Normal"/>
+    <w:uiPriority w:val="34"/>
+    <w:qFormat/>
+    <w:rsid w:val="00AA2EBF"/>
+    <w:pPr>
+      <w:ind w:left="720"/>
+      <w:contextualSpacing/>
+    </w:pPr>
+    <w:rPr>
+      <w:kern w:val="2"/>
+      <w14:ligatures w14:val="standardContextual"/>
+    </w:rPr>
+  </w:style>
 </w:styles>
 </file>
 

</xml_diff>